<commit_message>
updating md files and definition.json for new toc
</commit_message>
<xml_diff>
--- a/assets/public/LO1_Analyze_a_Transaction/documents/02_Transaction_Issue_Stock_to_Stockholders.docx
+++ b/assets/public/LO1_Analyze_a_Transaction/documents/02_Transaction_Issue_Stock_to_Stockholders.docx
@@ -763,20 +763,7 @@
           <w:szCs w:val="22"/>
           <w:lang w:val="en-GB"/>
         </w:rPr>
-        <w:t xml:space="preserve"> values in the green boxes of the Accounting Equation above. The impacting ch</w:t>
-      </w:r>
-      <w:bookmarkStart w:id="0" w:name="_GoBack"/>
-      <w:bookmarkEnd w:id="0"/>
-      <w:r>
-        <w:rPr>
-          <w:rFonts w:asciiTheme="minorHAnsi" w:eastAsiaTheme="minorEastAsia" w:hAnsiTheme="minorHAnsi" w:cstheme="minorBidi"/>
-          <w:i/>
-          <w:color w:val="auto"/>
-          <w:sz w:val="22"/>
-          <w:szCs w:val="22"/>
-          <w:lang w:val="en-GB"/>
-        </w:rPr>
-        <w:t>anges will reflect in the Balance Sheet and Statement of Cash Flow tables.</w:t>
+        <w:t xml:space="preserve"> values in the green boxes of the Accounting Equation above. The impacting changes will reflect in the Balance Sheet and Statement of Cash Flow tables.</w:t>
       </w:r>
     </w:p>
     <w:p>
@@ -994,9 +981,13 @@
     </w:p>
     <w:p>
       <w:pPr>
-        <w:pStyle w:val="Normal1"/>
+        <w:pStyle w:val="Heading2"/>
         <w:rPr>
-          <w:rFonts w:eastAsiaTheme="majorEastAsia"/>
+          <w:rFonts w:ascii="Times New Roman" w:eastAsiaTheme="majorEastAsia" w:hAnsi="Times New Roman" w:cs="Times New Roman"/>
+          <w:b w:val="0"/>
+          <w:color w:val="000000"/>
+          <w:sz w:val="24"/>
+          <w:szCs w:val="24"/>
           <w:lang w:val="en-GB"/>
         </w:rPr>
       </w:pPr>
@@ -1005,161 +996,19 @@
       <w:pPr>
         <w:pStyle w:val="Normal1"/>
         <w:rPr>
-          <w:rFonts w:eastAsiaTheme="majorEastAsia"/>
           <w:lang w:val="en-GB"/>
         </w:rPr>
       </w:pPr>
     </w:p>
     <w:p>
       <w:pPr>
+        <w:pStyle w:val="Normal1"/>
         <w:rPr>
-          <w:rFonts w:asciiTheme="minorHAnsi" w:eastAsiaTheme="minorEastAsia" w:hAnsiTheme="minorHAnsi" w:cstheme="minorBidi"/>
-          <w:color w:val="auto"/>
-          <w:sz w:val="22"/>
-          <w:szCs w:val="22"/>
           <w:lang w:val="en-GB"/>
         </w:rPr>
       </w:pPr>
-      <w:r>
-        <w:rPr>
-          <w:rFonts w:asciiTheme="minorHAnsi" w:eastAsiaTheme="minorEastAsia" w:hAnsiTheme="minorHAnsi" w:cstheme="minorBidi"/>
-          <w:color w:val="auto"/>
-          <w:sz w:val="22"/>
-          <w:szCs w:val="22"/>
-          <w:lang w:val="en-GB"/>
-        </w:rPr>
-        <w:t>Let’s take a close look at this transaction above following these steps:</w:t>
-      </w:r>
-    </w:p>
-    <w:p>
-      <w:pPr>
-        <w:pStyle w:val="Heading3"/>
-        <w:rPr>
-          <w:rFonts w:eastAsiaTheme="minorEastAsia"/>
-          <w:lang w:val="en-GB"/>
-        </w:rPr>
-      </w:pPr>
-      <w:r>
-        <w:rPr>
-          <w:rFonts w:eastAsiaTheme="minorEastAsia"/>
-          <w:lang w:val="en-GB"/>
-        </w:rPr>
-        <w:t xml:space="preserve">Step 1: Identify the accounts and account type. </w:t>
-      </w:r>
-    </w:p>
-    <w:p>
-      <w:pPr>
-        <w:pStyle w:val="Normal1"/>
-        <w:rPr>
-          <w:rFonts w:asciiTheme="minorHAnsi" w:eastAsiaTheme="minorEastAsia" w:hAnsiTheme="minorHAnsi" w:cstheme="minorBidi"/>
-          <w:color w:val="auto"/>
-          <w:sz w:val="22"/>
-          <w:szCs w:val="22"/>
-          <w:lang w:val="en-GB"/>
-        </w:rPr>
-      </w:pPr>
-      <w:r>
-        <w:rPr>
-          <w:rFonts w:asciiTheme="minorHAnsi" w:eastAsiaTheme="minorEastAsia" w:hAnsiTheme="minorHAnsi" w:cstheme="minorBidi"/>
-          <w:color w:val="auto"/>
-          <w:sz w:val="22"/>
-          <w:szCs w:val="22"/>
-          <w:lang w:val="en-GB"/>
-        </w:rPr>
-        <w:t xml:space="preserve">Each transaction must affect at least two accounts but could affect more than two. The two accounts involved in this transaction are Cash (Asset) and Common Stock (Stockholders’ Equity). </w:t>
-      </w:r>
-    </w:p>
-    <w:p>
-      <w:pPr>
-        <w:pStyle w:val="Heading3"/>
-        <w:rPr>
-          <w:rFonts w:eastAsiaTheme="minorEastAsia"/>
-          <w:lang w:val="en-GB"/>
-        </w:rPr>
-      </w:pPr>
-      <w:r>
-        <w:rPr>
-          <w:rFonts w:eastAsiaTheme="minorEastAsia"/>
-          <w:lang w:val="en-GB"/>
-        </w:rPr>
-        <w:lastRenderedPageBreak/>
-        <w:t>Step 2: Decide if each account increases or decreases.</w:t>
-      </w:r>
-    </w:p>
-    <w:p>
-      <w:pPr>
-        <w:pStyle w:val="Normal1"/>
-        <w:rPr>
-          <w:rFonts w:asciiTheme="minorHAnsi" w:eastAsiaTheme="minorEastAsia" w:hAnsiTheme="minorHAnsi" w:cstheme="minorBidi"/>
-          <w:color w:val="auto"/>
-          <w:sz w:val="22"/>
-          <w:szCs w:val="22"/>
-          <w:lang w:val="en-GB"/>
-        </w:rPr>
-      </w:pPr>
-      <w:r>
-        <w:rPr>
-          <w:rFonts w:asciiTheme="minorHAnsi" w:eastAsiaTheme="minorEastAsia" w:hAnsiTheme="minorHAnsi" w:cstheme="minorBidi"/>
-          <w:color w:val="auto"/>
-          <w:sz w:val="22"/>
-          <w:szCs w:val="22"/>
-          <w:lang w:val="en-GB"/>
-        </w:rPr>
-        <w:t xml:space="preserve"> Remember to always view this from the business’s perspective, not from the stockholders’ or customers’ perspective. Cash increases. The business has more cash than it had before.  Common Stock increases. The business received a $20,000 contribution and issued stock.</w:t>
-      </w:r>
-    </w:p>
-    <w:p>
-      <w:pPr>
-        <w:pStyle w:val="Heading3"/>
-        <w:rPr>
-          <w:rFonts w:eastAsiaTheme="minorEastAsia"/>
-          <w:lang w:val="en-GB"/>
-        </w:rPr>
-      </w:pPr>
-      <w:r>
-        <w:rPr>
-          <w:rFonts w:eastAsiaTheme="minorEastAsia"/>
-          <w:lang w:val="en-GB"/>
-        </w:rPr>
-        <w:t>Step 3: Determine the impact on the financial statements.</w:t>
-      </w:r>
-      <w:r>
-        <w:rPr>
-          <w:rFonts w:eastAsiaTheme="minorEastAsia"/>
-          <w:lang w:val="en-GB"/>
-        </w:rPr>
-        <w:t xml:space="preserve"> </w:t>
-      </w:r>
-    </w:p>
-    <w:p>
-      <w:pPr>
-        <w:pStyle w:val="Normal1"/>
-        <w:rPr>
-          <w:rFonts w:asciiTheme="minorHAnsi" w:eastAsiaTheme="minorEastAsia" w:hAnsiTheme="minorHAnsi" w:cstheme="minorBidi"/>
-          <w:color w:val="auto"/>
-          <w:sz w:val="22"/>
-          <w:szCs w:val="22"/>
-          <w:lang w:val="en-GB"/>
-        </w:rPr>
-      </w:pPr>
-      <w:r>
-        <w:rPr>
-          <w:rFonts w:asciiTheme="minorHAnsi" w:eastAsiaTheme="minorEastAsia" w:hAnsiTheme="minorHAnsi" w:cstheme="minorBidi"/>
-          <w:color w:val="auto"/>
-          <w:sz w:val="22"/>
-          <w:szCs w:val="22"/>
-          <w:lang w:val="en-GB"/>
-        </w:rPr>
-        <w:t>The balance sheet reflects a $20,000 increase to the asset, Cash, and to stockholders’ equity, Common Stock. The statement of cash flows, financing, is increased by $20,000.</w:t>
-      </w:r>
-    </w:p>
-    <w:p>
-      <w:pPr>
-        <w:pStyle w:val="Heading2"/>
-      </w:pPr>
-      <w:r>
-        <w:t>Test your understanding</w:t>
-      </w:r>
+      <w:bookmarkStart w:id="0" w:name="_GoBack"/>
+      <w:bookmarkEnd w:id="0"/>
     </w:p>
     <w:sectPr>
       <w:pgSz w:w="12240" w:h="15840"/>

</xml_diff>

<commit_message>
updating green boxes to blue boxes
</commit_message>
<xml_diff>
--- a/assets/public/LO1_Analyze_a_Transaction/documents/02_Transaction_Issue_Stock_to_Stockholders.docx
+++ b/assets/public/LO1_Analyze_a_Transaction/documents/02_Transaction_Issue_Stock_to_Stockholders.docx
@@ -1,6 +1,6 @@
 
 <file path=word/document.xml><?xml version="1.0" encoding="utf-8"?>
-<w:document xmlns:wpc="http://schemas.microsoft.com/office/word/2010/wordprocessingCanvas" xmlns:cx="http://schemas.microsoft.com/office/drawing/2014/chartex" xmlns:mc="http://schemas.openxmlformats.org/markup-compatibility/2006" xmlns:o="urn:schemas-microsoft-com:office:office" xmlns:r="http://schemas.openxmlformats.org/officeDocument/2006/relationships" xmlns:m="http://schemas.openxmlformats.org/officeDocument/2006/math" xmlns:v="urn:schemas-microsoft-com:vml" xmlns:wp14="http://schemas.microsoft.com/office/word/2010/wordprocessingDrawing" xmlns:wp="http://schemas.openxmlformats.org/drawingml/2006/wordprocessingDrawing" xmlns:w10="urn:schemas-microsoft-com:office:word" xmlns:w="http://schemas.openxmlformats.org/wordprocessingml/2006/main" xmlns:w14="http://schemas.microsoft.com/office/word/2010/wordml" xmlns:w15="http://schemas.microsoft.com/office/word/2012/wordml" xmlns:w16se="http://schemas.microsoft.com/office/word/2015/wordml/symex" xmlns:wpg="http://schemas.microsoft.com/office/word/2010/wordprocessingGroup" xmlns:wpi="http://schemas.microsoft.com/office/word/2010/wordprocessingInk" xmlns:wne="http://schemas.microsoft.com/office/word/2006/wordml" xmlns:wps="http://schemas.microsoft.com/office/word/2010/wordprocessingShape" mc:Ignorable="w14 w15 w16se wp14">
+<w:document xmlns:wpc="http://schemas.microsoft.com/office/word/2010/wordprocessingCanvas" xmlns:cx="http://schemas.microsoft.com/office/drawing/2014/chartex" xmlns:cx1="http://schemas.microsoft.com/office/drawing/2015/9/8/chartex" xmlns:cx2="http://schemas.microsoft.com/office/drawing/2015/10/21/chartex" xmlns:cx3="http://schemas.microsoft.com/office/drawing/2016/5/9/chartex" xmlns:cx4="http://schemas.microsoft.com/office/drawing/2016/5/10/chartex" xmlns:cx5="http://schemas.microsoft.com/office/drawing/2016/5/11/chartex" xmlns:cx6="http://schemas.microsoft.com/office/drawing/2016/5/12/chartex" xmlns:cx7="http://schemas.microsoft.com/office/drawing/2016/5/13/chartex" xmlns:cx8="http://schemas.microsoft.com/office/drawing/2016/5/14/chartex" xmlns:mc="http://schemas.openxmlformats.org/markup-compatibility/2006" xmlns:aink="http://schemas.microsoft.com/office/drawing/2016/ink" xmlns:am3d="http://schemas.microsoft.com/office/drawing/2017/model3d" xmlns:o="urn:schemas-microsoft-com:office:office" xmlns:r="http://schemas.openxmlformats.org/officeDocument/2006/relationships" xmlns:m="http://schemas.openxmlformats.org/officeDocument/2006/math" xmlns:v="urn:schemas-microsoft-com:vml" xmlns:wp14="http://schemas.microsoft.com/office/word/2010/wordprocessingDrawing" xmlns:wp="http://schemas.openxmlformats.org/drawingml/2006/wordprocessingDrawing" xmlns:w10="urn:schemas-microsoft-com:office:word" xmlns:w="http://schemas.openxmlformats.org/wordprocessingml/2006/main" xmlns:w14="http://schemas.microsoft.com/office/word/2010/wordml" xmlns:w15="http://schemas.microsoft.com/office/word/2012/wordml" xmlns:w16cid="http://schemas.microsoft.com/office/word/2016/wordml/cid" xmlns:w16se="http://schemas.microsoft.com/office/word/2015/wordml/symex" xmlns:wpg="http://schemas.microsoft.com/office/word/2010/wordprocessingGroup" xmlns:wpi="http://schemas.microsoft.com/office/word/2010/wordprocessingInk" xmlns:wne="http://schemas.microsoft.com/office/word/2006/wordml" xmlns:wps="http://schemas.microsoft.com/office/word/2010/wordprocessingShape" mc:Ignorable="w14 w15 w16se w16cid wp14">
   <w:body>
     <w:p>
       <w:pPr>
@@ -662,6 +662,8 @@
               <w:pStyle w:val="Normal1"/>
               <w:jc w:val="right"/>
             </w:pPr>
+            <w:bookmarkStart w:id="0" w:name="_GoBack"/>
+            <w:bookmarkEnd w:id="0"/>
           </w:p>
         </w:tc>
         <w:tc>
@@ -763,7 +765,29 @@
           <w:szCs w:val="22"/>
           <w:lang w:val="en-GB"/>
         </w:rPr>
-        <w:t xml:space="preserve"> values in the green boxes of the Accounting Equation above. The impacting changes will reflect in the Balance Sheet and Statement of Cash Flow tables.</w:t>
+        <w:t xml:space="preserve"> values in the </w:t>
+      </w:r>
+      <w:r>
+        <w:rPr>
+          <w:rFonts w:asciiTheme="minorHAnsi" w:eastAsiaTheme="minorEastAsia" w:hAnsiTheme="minorHAnsi" w:cstheme="minorBidi"/>
+          <w:i/>
+          <w:color w:val="auto"/>
+          <w:sz w:val="22"/>
+          <w:szCs w:val="22"/>
+          <w:lang w:val="en-GB"/>
+        </w:rPr>
+        <w:t>blue</w:t>
+      </w:r>
+      <w:r>
+        <w:rPr>
+          <w:rFonts w:asciiTheme="minorHAnsi" w:eastAsiaTheme="minorEastAsia" w:hAnsiTheme="minorHAnsi" w:cstheme="minorBidi"/>
+          <w:i/>
+          <w:color w:val="auto"/>
+          <w:sz w:val="22"/>
+          <w:szCs w:val="22"/>
+          <w:lang w:val="en-GB"/>
+        </w:rPr>
+        <w:t xml:space="preserve"> boxes of the Accounting Equation above. The impacting changes will reflect in the Balance Sheet and Statement of Cash Flow tables.</w:t>
       </w:r>
     </w:p>
     <w:p>
@@ -986,8 +1010,6 @@
           <w:lang w:val="en-GB"/>
         </w:rPr>
       </w:pPr>
-      <w:bookmarkStart w:id="0" w:name="_GoBack"/>
-      <w:bookmarkEnd w:id="0"/>
     </w:p>
     <w:sectPr>
       <w:pgSz w:w="12240" w:h="15840"/>
@@ -1000,7 +1022,7 @@
 </file>
 
 <file path=word/styles.xml><?xml version="1.0" encoding="utf-8"?>
-<w:styles xmlns:mc="http://schemas.openxmlformats.org/markup-compatibility/2006" xmlns:r="http://schemas.openxmlformats.org/officeDocument/2006/relationships" xmlns:w="http://schemas.openxmlformats.org/wordprocessingml/2006/main" xmlns:w14="http://schemas.microsoft.com/office/word/2010/wordml" xmlns:w15="http://schemas.microsoft.com/office/word/2012/wordml" xmlns:w16se="http://schemas.microsoft.com/office/word/2015/wordml/symex" mc:Ignorable="w14 w15 w16se">
+<w:styles xmlns:mc="http://schemas.openxmlformats.org/markup-compatibility/2006" xmlns:r="http://schemas.openxmlformats.org/officeDocument/2006/relationships" xmlns:w="http://schemas.openxmlformats.org/wordprocessingml/2006/main" xmlns:w14="http://schemas.microsoft.com/office/word/2010/wordml" xmlns:w15="http://schemas.microsoft.com/office/word/2012/wordml" xmlns:w16cid="http://schemas.microsoft.com/office/word/2016/wordml/cid" xmlns:w16se="http://schemas.microsoft.com/office/word/2015/wordml/symex" mc:Ignorable="w14 w15 w16se w16cid">
   <w:docDefaults>
     <w:rPrDefault>
       <w:rPr>
@@ -1016,7 +1038,7 @@
       </w:pPr>
     </w:pPrDefault>
   </w:docDefaults>
-  <w:latentStyles w:defLockedState="0" w:defUIPriority="99" w:defSemiHidden="0" w:defUnhideWhenUsed="0" w:defQFormat="0" w:count="371">
+  <w:latentStyles w:defLockedState="0" w:defUIPriority="99" w:defSemiHidden="0" w:defUnhideWhenUsed="0" w:defQFormat="0" w:count="375">
     <w:lsdException w:name="Normal" w:uiPriority="0" w:qFormat="1"/>
     <w:lsdException w:name="heading 1" w:uiPriority="9" w:qFormat="1"/>
     <w:lsdException w:name="heading 2" w:semiHidden="1" w:uiPriority="9" w:unhideWhenUsed="1" w:qFormat="1"/>
@@ -1122,7 +1144,6 @@
     <w:lsdException w:name="HTML Sample" w:semiHidden="1" w:unhideWhenUsed="1"/>
     <w:lsdException w:name="HTML Typewriter" w:semiHidden="1" w:unhideWhenUsed="1"/>
     <w:lsdException w:name="HTML Variable" w:semiHidden="1" w:unhideWhenUsed="1"/>
-    <w:lsdException w:name="Normal Table" w:semiHidden="1" w:unhideWhenUsed="1"/>
     <w:lsdException w:name="annotation subject" w:semiHidden="1" w:unhideWhenUsed="1"/>
     <w:lsdException w:name="No List" w:semiHidden="1" w:unhideWhenUsed="1"/>
     <w:lsdException w:name="Outline List 1" w:semiHidden="1" w:unhideWhenUsed="1"/>
@@ -1166,10 +1187,8 @@
     <w:lsdException w:name="Table Elegant" w:semiHidden="1" w:unhideWhenUsed="1"/>
     <w:lsdException w:name="Table Professional" w:semiHidden="1" w:unhideWhenUsed="1"/>
     <w:lsdException w:name="Table Subtle 1" w:semiHidden="1" w:unhideWhenUsed="1"/>
-    <w:lsdException w:name="Table Subtle 2" w:semiHidden="1" w:unhideWhenUsed="1"/>
     <w:lsdException w:name="Table Web 1" w:semiHidden="1" w:unhideWhenUsed="1"/>
     <w:lsdException w:name="Table Web 2" w:semiHidden="1" w:unhideWhenUsed="1"/>
-    <w:lsdException w:name="Table Web 3" w:semiHidden="1" w:unhideWhenUsed="1"/>
     <w:lsdException w:name="Balloon Text" w:semiHidden="1" w:unhideWhenUsed="1"/>
     <w:lsdException w:name="Table Grid" w:uiPriority="59"/>
     <w:lsdException w:name="Table Theme" w:semiHidden="1" w:unhideWhenUsed="1"/>
@@ -1388,6 +1407,10 @@
     <w:lsdException w:name="List Table 5 Dark Accent 6" w:uiPriority="50"/>
     <w:lsdException w:name="List Table 6 Colorful Accent 6" w:uiPriority="51"/>
     <w:lsdException w:name="List Table 7 Colorful Accent 6" w:uiPriority="52"/>
+    <w:lsdException w:name="Mention" w:semiHidden="1" w:unhideWhenUsed="1"/>
+    <w:lsdException w:name="Smart Hyperlink" w:semiHidden="1" w:unhideWhenUsed="1"/>
+    <w:lsdException w:name="Hashtag" w:semiHidden="1" w:unhideWhenUsed="1"/>
+    <w:lsdException w:name="Unresolved Mention" w:semiHidden="1" w:unhideWhenUsed="1"/>
   </w:latentStyles>
   <w:style w:type="paragraph" w:default="1" w:styleId="Normal">
     <w:name w:val="Normal"/>

</xml_diff>